<commit_message>
presentation outline done and ready to be checked
</commit_message>
<xml_diff>
--- a/Presentation Outline.docx
+++ b/Presentation Outline.docx
@@ -87,7 +87,7 @@
     </w:p>
     <w:p>
       <w:r>
-        <w:t>Tree, Pruned and Unpruned</w:t>
+        <w:t>Decision Trees</w:t>
       </w:r>
     </w:p>
     <w:p>
@@ -163,6 +163,47 @@
         <w:t>Bagging Results</w:t>
       </w:r>
     </w:p>
+    <w:p>
+      <w:r>
+        <w:t xml:space="preserve">An </w:t>
+      </w:r>
+      <w:r>
+        <w:rPr>
+          <w:i/>
+          <w:iCs/>
+        </w:rPr>
+        <w:t xml:space="preserve">ensemble </w:t>
+      </w:r>
+      <w:r>
+        <w:t xml:space="preserve">method is an approach that combines many simple “building block” models </w:t>
+      </w:r>
+      <w:r>
+        <w:t>to</w:t>
+      </w:r>
+      <w:r>
+        <w:t xml:space="preserve"> obtain a single and potentially very powerful model. These simple building block models are sometimes known as </w:t>
+      </w:r>
+      <w:r>
+        <w:rPr>
+          <w:i/>
+          <w:iCs/>
+        </w:rPr>
+        <w:t xml:space="preserve">weak </w:t>
+      </w:r>
+      <w:r>
+        <w:rPr>
+          <w:i/>
+          <w:iCs/>
+        </w:rPr>
+        <w:t>learners</w:t>
+      </w:r>
+      <w:r>
+        <w:t xml:space="preserve"> since</w:t>
+      </w:r>
+      <w:r>
+        <w:t xml:space="preserve"> they may lead to mediocre predictions on their own. </w:t>
+      </w:r>
+    </w:p>
     <w:p/>
     <w:p>
       <w:pPr>
@@ -184,7 +225,13 @@
         <w:t>Random Forest Results</w:t>
       </w:r>
     </w:p>
+    <w:p>
+      <w:r>
+        <w:t xml:space="preserve">The number of trees B is not a critical parameter with bagging; using a very large value of B will not lead to overfitting. </w:t>
+      </w:r>
+    </w:p>
     <w:p/>
+    <w:p/>
     <w:p>
       <w:pPr>
         <w:rPr>
@@ -205,7 +252,13 @@
         <w:t>Boosting</w:t>
       </w:r>
     </w:p>
+    <w:p>
+      <w:r>
+        <w:t xml:space="preserve">The number of trees B. Unlike bagging and random forests, boosting can overfit if B is too large, although this overfitting tends to occur slowly if at all. We use cross-validation to select B. </w:t>
+      </w:r>
+    </w:p>
     <w:p/>
+    <w:p/>
     <w:p>
       <w:pPr>
         <w:rPr>
@@ -223,6 +276,7 @@
     </w:p>
     <w:p>
       <w:r>
+        <w:lastRenderedPageBreak/>
         <w:t>Comparison of methods and results</w:t>
       </w:r>
     </w:p>
@@ -263,6 +317,127 @@
     </w:sectPr>
   </w:body>
 </w:document>
+</file>
+
+<file path=word/numbering.xml><?xml version="1.0" encoding="utf-8"?>
+<w:numbering xmlns:wpc="http://schemas.microsoft.com/office/word/2010/wordprocessingCanvas" xmlns:cx="http://schemas.microsoft.com/office/drawing/2014/chartex" xmlns:cx1="http://schemas.microsoft.com/office/drawing/2015/9/8/chartex" xmlns:cx2="http://schemas.microsoft.com/office/drawing/2015/10/21/chartex" xmlns:cx3="http://schemas.microsoft.com/office/drawing/2016/5/9/chartex" xmlns:cx4="http://schemas.microsoft.com/office/drawing/2016/5/10/chartex" xmlns:cx5="http://schemas.microsoft.com/office/drawing/2016/5/11/chartex" xmlns:cx6="http://schemas.microsoft.com/office/drawing/2016/5/12/chartex" xmlns:cx7="http://schemas.microsoft.com/office/drawing/2016/5/13/chartex" xmlns:cx8="http://schemas.microsoft.com/office/drawing/2016/5/14/chartex" xmlns:mc="http://schemas.openxmlformats.org/markup-compatibility/2006" xmlns:aink="http://schemas.microsoft.com/office/drawing/2016/ink" xmlns:am3d="http://schemas.microsoft.com/office/drawing/2017/model3d" xmlns:o="urn:schemas-microsoft-com:office:office" xmlns:oel="http://schemas.microsoft.com/office/2019/extlst" xmlns:r="http://schemas.openxmlformats.org/officeDocument/2006/relationships" xmlns:m="http://schemas.openxmlformats.org/officeDocument/2006/math" xmlns:v="urn:schemas-microsoft-com:vml" xmlns:wp14="http://schemas.microsoft.com/office/word/2010/wordprocessingDrawing" xmlns:wp="http://schemas.openxmlformats.org/drawingml/2006/wordprocessingDrawing" xmlns:w10="urn:schemas-microsoft-com:office:word" xmlns:w="http://schemas.openxmlformats.org/wordprocessingml/2006/main" xmlns:w14="http://schemas.microsoft.com/office/word/2010/wordml" xmlns:w15="http://schemas.microsoft.com/office/word/2012/wordml" xmlns:w16cex="http://schemas.microsoft.com/office/word/2018/wordml/cex" xmlns:w16cid="http://schemas.microsoft.com/office/word/2016/wordml/cid" xmlns:w16="http://schemas.microsoft.com/office/word/2018/wordml" xmlns:w16sdtdh="http://schemas.microsoft.com/office/word/2020/wordml/sdtdatahash" xmlns:w16se="http://schemas.microsoft.com/office/word/2015/wordml/symex" xmlns:wpg="http://schemas.microsoft.com/office/word/2010/wordprocessingGroup" xmlns:wpi="http://schemas.microsoft.com/office/word/2010/wordprocessingInk" xmlns:wne="http://schemas.microsoft.com/office/word/2006/wordml" xmlns:wps="http://schemas.microsoft.com/office/word/2010/wordprocessingShape" mc:Ignorable="w14 w15 w16se w16cid w16 w16cex w16sdtdh wp14">
+  <w:abstractNum w:abstractNumId="0" w15:restartNumberingAfterBreak="0">
+    <w:nsid w:val="05355F18"/>
+    <w:multiLevelType w:val="multilevel"/>
+    <w:tmpl w:val="D6F036EE"/>
+    <w:lvl w:ilvl="0">
+      <w:start w:val="1"/>
+      <w:numFmt w:val="decimal"/>
+      <w:lvlText w:val="%1."/>
+      <w:lvlJc w:val="left"/>
+      <w:pPr>
+        <w:tabs>
+          <w:tab w:val="num" w:pos="720"/>
+        </w:tabs>
+        <w:ind w:left="720" w:hanging="360"/>
+      </w:pPr>
+    </w:lvl>
+    <w:lvl w:ilvl="1" w:tentative="1">
+      <w:start w:val="1"/>
+      <w:numFmt w:val="decimal"/>
+      <w:lvlText w:val="%2."/>
+      <w:lvlJc w:val="left"/>
+      <w:pPr>
+        <w:tabs>
+          <w:tab w:val="num" w:pos="1440"/>
+        </w:tabs>
+        <w:ind w:left="1440" w:hanging="360"/>
+      </w:pPr>
+    </w:lvl>
+    <w:lvl w:ilvl="2" w:tentative="1">
+      <w:start w:val="1"/>
+      <w:numFmt w:val="decimal"/>
+      <w:lvlText w:val="%3."/>
+      <w:lvlJc w:val="left"/>
+      <w:pPr>
+        <w:tabs>
+          <w:tab w:val="num" w:pos="2160"/>
+        </w:tabs>
+        <w:ind w:left="2160" w:hanging="360"/>
+      </w:pPr>
+    </w:lvl>
+    <w:lvl w:ilvl="3" w:tentative="1">
+      <w:start w:val="1"/>
+      <w:numFmt w:val="decimal"/>
+      <w:lvlText w:val="%4."/>
+      <w:lvlJc w:val="left"/>
+      <w:pPr>
+        <w:tabs>
+          <w:tab w:val="num" w:pos="2880"/>
+        </w:tabs>
+        <w:ind w:left="2880" w:hanging="360"/>
+      </w:pPr>
+    </w:lvl>
+    <w:lvl w:ilvl="4" w:tentative="1">
+      <w:start w:val="1"/>
+      <w:numFmt w:val="decimal"/>
+      <w:lvlText w:val="%5."/>
+      <w:lvlJc w:val="left"/>
+      <w:pPr>
+        <w:tabs>
+          <w:tab w:val="num" w:pos="3600"/>
+        </w:tabs>
+        <w:ind w:left="3600" w:hanging="360"/>
+      </w:pPr>
+    </w:lvl>
+    <w:lvl w:ilvl="5" w:tentative="1">
+      <w:start w:val="1"/>
+      <w:numFmt w:val="decimal"/>
+      <w:lvlText w:val="%6."/>
+      <w:lvlJc w:val="left"/>
+      <w:pPr>
+        <w:tabs>
+          <w:tab w:val="num" w:pos="4320"/>
+        </w:tabs>
+        <w:ind w:left="4320" w:hanging="360"/>
+      </w:pPr>
+    </w:lvl>
+    <w:lvl w:ilvl="6" w:tentative="1">
+      <w:start w:val="1"/>
+      <w:numFmt w:val="decimal"/>
+      <w:lvlText w:val="%7."/>
+      <w:lvlJc w:val="left"/>
+      <w:pPr>
+        <w:tabs>
+          <w:tab w:val="num" w:pos="5040"/>
+        </w:tabs>
+        <w:ind w:left="5040" w:hanging="360"/>
+      </w:pPr>
+    </w:lvl>
+    <w:lvl w:ilvl="7" w:tentative="1">
+      <w:start w:val="1"/>
+      <w:numFmt w:val="decimal"/>
+      <w:lvlText w:val="%8."/>
+      <w:lvlJc w:val="left"/>
+      <w:pPr>
+        <w:tabs>
+          <w:tab w:val="num" w:pos="5760"/>
+        </w:tabs>
+        <w:ind w:left="5760" w:hanging="360"/>
+      </w:pPr>
+    </w:lvl>
+    <w:lvl w:ilvl="8" w:tentative="1">
+      <w:start w:val="1"/>
+      <w:numFmt w:val="decimal"/>
+      <w:lvlText w:val="%9."/>
+      <w:lvlJc w:val="left"/>
+      <w:pPr>
+        <w:tabs>
+          <w:tab w:val="num" w:pos="6480"/>
+        </w:tabs>
+        <w:ind w:left="6480" w:hanging="360"/>
+      </w:pPr>
+    </w:lvl>
+  </w:abstractNum>
+  <w:num w:numId="1" w16cid:durableId="1308434210">
+    <w:abstractNumId w:val="0"/>
+  </w:num>
+</w:numbering>
 </file>
 
 <file path=word/styles.xml><?xml version="1.0" encoding="utf-8"?>

</xml_diff>

<commit_message>
Reworked some test vs training sets, and added graphs that display the actual model performance
</commit_message>
<xml_diff>
--- a/Presentation Outline.docx
+++ b/Presentation Outline.docx
@@ -175,33 +175,17 @@
         <w:t xml:space="preserve">ensemble </w:t>
       </w:r>
       <w:r>
-        <w:t xml:space="preserve">method is an approach that combines many simple “building block” models </w:t>
-      </w:r>
-      <w:r>
-        <w:t>to</w:t>
-      </w:r>
-      <w:r>
-        <w:t xml:space="preserve"> obtain a single and potentially very powerful model. These simple building block models are sometimes known as </w:t>
+        <w:t xml:space="preserve">method is an approach that combines many simple “building block” models to obtain a single and potentially very powerful model. These simple building block models are sometimes known as </w:t>
       </w:r>
       <w:r>
         <w:rPr>
           <w:i/>
           <w:iCs/>
         </w:rPr>
-        <w:t xml:space="preserve">weak </w:t>
-      </w:r>
-      <w:r>
-        <w:rPr>
-          <w:i/>
-          <w:iCs/>
-        </w:rPr>
-        <w:t>learners</w:t>
-      </w:r>
-      <w:r>
-        <w:t xml:space="preserve"> since</w:t>
-      </w:r>
-      <w:r>
-        <w:t xml:space="preserve"> they may lead to mediocre predictions on their own. </w:t>
+        <w:t>weak learners</w:t>
+      </w:r>
+      <w:r>
+        <w:t xml:space="preserve"> since they may lead to mediocre predictions on their own. </w:t>
       </w:r>
     </w:p>
     <w:p/>
@@ -306,6 +290,154 @@
     <w:p>
       <w:r>
         <w:t>Summary Slide!!</w:t>
+      </w:r>
+    </w:p>
+    <w:p>
+      <w:pPr>
+        <w:spacing w:before="300"/>
+        <w:textAlignment w:val="baseline"/>
+        <w:rPr>
+          <w:rFonts w:ascii="Roboto" w:eastAsia="Times New Roman" w:hAnsi="Roboto" w:cs="Times New Roman"/>
+          <w:color w:val="000000"/>
+          <w:kern w:val="0"/>
+          <w14:ligatures w14:val="none"/>
+        </w:rPr>
+      </w:pPr>
+      <w:r>
+        <w:rPr>
+          <w:rFonts w:ascii="Arial" w:eastAsia="Times New Roman" w:hAnsi="Arial" w:cs="Arial"/>
+          <w:b/>
+          <w:bCs/>
+          <w:color w:val="000000"/>
+          <w:kern w:val="0"/>
+          <w14:ligatures w14:val="none"/>
+        </w:rPr>
+        <w:t>Decision Trees:</w:t>
+      </w:r>
+      <w:r>
+        <w:rPr>
+          <w:rFonts w:ascii="Arial" w:eastAsia="Times New Roman" w:hAnsi="Arial" w:cs="Arial"/>
+          <w:color w:val="000000"/>
+          <w:kern w:val="0"/>
+          <w14:ligatures w14:val="none"/>
+        </w:rPr>
+        <w:t xml:space="preserve"> Unpruned and pruned decision trees show similar MSE and error rates.</w:t>
+      </w:r>
+    </w:p>
+    <w:p>
+      <w:pPr>
+        <w:textAlignment w:val="baseline"/>
+        <w:rPr>
+          <w:rFonts w:ascii="Roboto" w:eastAsia="Times New Roman" w:hAnsi="Roboto" w:cs="Times New Roman"/>
+          <w:color w:val="000000"/>
+          <w:kern w:val="0"/>
+          <w14:ligatures w14:val="none"/>
+        </w:rPr>
+      </w:pPr>
+      <w:r>
+        <w:rPr>
+          <w:rFonts w:ascii="Arial" w:eastAsia="Times New Roman" w:hAnsi="Arial" w:cs="Arial"/>
+          <w:b/>
+          <w:bCs/>
+          <w:color w:val="000000"/>
+          <w:kern w:val="0"/>
+          <w14:ligatures w14:val="none"/>
+        </w:rPr>
+        <w:t>Ensemble Methods:</w:t>
+      </w:r>
+      <w:r>
+        <w:rPr>
+          <w:rFonts w:ascii="Arial" w:eastAsia="Times New Roman" w:hAnsi="Arial" w:cs="Arial"/>
+          <w:color w:val="000000"/>
+          <w:kern w:val="0"/>
+          <w14:ligatures w14:val="none"/>
+        </w:rPr>
+        <w:t xml:space="preserve"> Bagged, Random Forest, and Boosting models generally outperform individual decision trees and linear models, as evidenced by lower MSE and error rates.</w:t>
+      </w:r>
+    </w:p>
+    <w:p>
+      <w:pPr>
+        <w:textAlignment w:val="baseline"/>
+        <w:rPr>
+          <w:rFonts w:ascii="Roboto" w:eastAsia="Times New Roman" w:hAnsi="Roboto" w:cs="Times New Roman"/>
+          <w:color w:val="000000"/>
+          <w:kern w:val="0"/>
+          <w14:ligatures w14:val="none"/>
+        </w:rPr>
+      </w:pPr>
+      <w:r>
+        <w:rPr>
+          <w:rFonts w:ascii="Arial" w:eastAsia="Times New Roman" w:hAnsi="Arial" w:cs="Arial"/>
+          <w:b/>
+          <w:bCs/>
+          <w:color w:val="000000"/>
+          <w:kern w:val="0"/>
+          <w14:ligatures w14:val="none"/>
+        </w:rPr>
+        <w:t>Model Complexity:</w:t>
+      </w:r>
+      <w:r>
+        <w:rPr>
+          <w:rFonts w:ascii="Arial" w:eastAsia="Times New Roman" w:hAnsi="Arial" w:cs="Arial"/>
+          <w:color w:val="000000"/>
+          <w:kern w:val="0"/>
+          <w14:ligatures w14:val="none"/>
+        </w:rPr>
+        <w:t xml:space="preserve"> Bagged and Random Forest models with larger values of B (number of trees) tend to have lower MSE and error rates, indicating the benefit of increasing model complexity.</w:t>
+      </w:r>
+    </w:p>
+    <w:p>
+      <w:pPr>
+        <w:spacing w:after="300"/>
+        <w:textAlignment w:val="baseline"/>
+        <w:rPr>
+          <w:rFonts w:ascii="Roboto" w:eastAsia="Times New Roman" w:hAnsi="Roboto" w:cs="Times New Roman"/>
+          <w:color w:val="000000"/>
+          <w:kern w:val="0"/>
+          <w14:ligatures w14:val="none"/>
+        </w:rPr>
+      </w:pPr>
+      <w:r>
+        <w:rPr>
+          <w:rFonts w:ascii="Arial" w:eastAsia="Times New Roman" w:hAnsi="Arial" w:cs="Arial"/>
+          <w:b/>
+          <w:bCs/>
+          <w:color w:val="000000"/>
+          <w:kern w:val="0"/>
+          <w14:ligatures w14:val="none"/>
+        </w:rPr>
+        <w:t>Comparative Performance:</w:t>
+      </w:r>
+      <w:r>
+        <w:rPr>
+          <w:rFonts w:ascii="Arial" w:eastAsia="Times New Roman" w:hAnsi="Arial" w:cs="Arial"/>
+          <w:color w:val="000000"/>
+          <w:kern w:val="0"/>
+          <w14:ligatures w14:val="none"/>
+        </w:rPr>
+        <w:t xml:space="preserve"> Boosting models show competitive performance, offering lower error rates compared to decision trees and linear models.</w:t>
+      </w:r>
+    </w:p>
+    <w:p>
+      <w:r>
+        <w:rPr>
+          <w:rFonts w:ascii="Arial" w:eastAsia="Times New Roman" w:hAnsi="Arial" w:cs="Arial"/>
+          <w:b/>
+          <w:bCs/>
+          <w:color w:val="000000"/>
+          <w:kern w:val="0"/>
+          <w14:ligatures w14:val="none"/>
+        </w:rPr>
+        <w:t>Model Interpretability:</w:t>
+      </w:r>
+      <w:r>
+        <w:rPr>
+          <w:rFonts w:ascii="Arial" w:eastAsia="Times New Roman" w:hAnsi="Arial" w:cs="Arial"/>
+          <w:color w:val="000000"/>
+          <w:kern w:val="0"/>
+          <w14:ligatures w14:val="none"/>
+        </w:rPr>
+        <w:t xml:space="preserve"> Linear models have higher error rates compared to ensemble methods, indicating potential limitations in capturing complex relationships present in the data.</w:t>
       </w:r>
     </w:p>
     <w:p/>
@@ -434,8 +566,160 @@
       </w:pPr>
     </w:lvl>
   </w:abstractNum>
+  <w:abstractNum w:abstractNumId="1" w15:restartNumberingAfterBreak="0">
+    <w:nsid w:val="243E08F0"/>
+    <w:multiLevelType w:val="multilevel"/>
+    <w:tmpl w:val="06C4D578"/>
+    <w:lvl w:ilvl="0">
+      <w:start w:val="1"/>
+      <w:numFmt w:val="bullet"/>
+      <w:lvlText w:val=""/>
+      <w:lvlJc w:val="left"/>
+      <w:pPr>
+        <w:tabs>
+          <w:tab w:val="num" w:pos="720"/>
+        </w:tabs>
+        <w:ind w:left="720" w:hanging="360"/>
+      </w:pPr>
+      <w:rPr>
+        <w:rFonts w:ascii="Symbol" w:hAnsi="Symbol" w:hint="default"/>
+        <w:sz w:val="20"/>
+      </w:rPr>
+    </w:lvl>
+    <w:lvl w:ilvl="1" w:tentative="1">
+      <w:start w:val="1"/>
+      <w:numFmt w:val="bullet"/>
+      <w:lvlText w:val="o"/>
+      <w:lvlJc w:val="left"/>
+      <w:pPr>
+        <w:tabs>
+          <w:tab w:val="num" w:pos="1440"/>
+        </w:tabs>
+        <w:ind w:left="1440" w:hanging="360"/>
+      </w:pPr>
+      <w:rPr>
+        <w:rFonts w:ascii="Courier New" w:hAnsi="Courier New" w:hint="default"/>
+        <w:sz w:val="20"/>
+      </w:rPr>
+    </w:lvl>
+    <w:lvl w:ilvl="2" w:tentative="1">
+      <w:start w:val="1"/>
+      <w:numFmt w:val="bullet"/>
+      <w:lvlText w:val=""/>
+      <w:lvlJc w:val="left"/>
+      <w:pPr>
+        <w:tabs>
+          <w:tab w:val="num" w:pos="2160"/>
+        </w:tabs>
+        <w:ind w:left="2160" w:hanging="360"/>
+      </w:pPr>
+      <w:rPr>
+        <w:rFonts w:ascii="Wingdings" w:hAnsi="Wingdings" w:hint="default"/>
+        <w:sz w:val="20"/>
+      </w:rPr>
+    </w:lvl>
+    <w:lvl w:ilvl="3" w:tentative="1">
+      <w:start w:val="1"/>
+      <w:numFmt w:val="bullet"/>
+      <w:lvlText w:val=""/>
+      <w:lvlJc w:val="left"/>
+      <w:pPr>
+        <w:tabs>
+          <w:tab w:val="num" w:pos="2880"/>
+        </w:tabs>
+        <w:ind w:left="2880" w:hanging="360"/>
+      </w:pPr>
+      <w:rPr>
+        <w:rFonts w:ascii="Wingdings" w:hAnsi="Wingdings" w:hint="default"/>
+        <w:sz w:val="20"/>
+      </w:rPr>
+    </w:lvl>
+    <w:lvl w:ilvl="4" w:tentative="1">
+      <w:start w:val="1"/>
+      <w:numFmt w:val="bullet"/>
+      <w:lvlText w:val=""/>
+      <w:lvlJc w:val="left"/>
+      <w:pPr>
+        <w:tabs>
+          <w:tab w:val="num" w:pos="3600"/>
+        </w:tabs>
+        <w:ind w:left="3600" w:hanging="360"/>
+      </w:pPr>
+      <w:rPr>
+        <w:rFonts w:ascii="Wingdings" w:hAnsi="Wingdings" w:hint="default"/>
+        <w:sz w:val="20"/>
+      </w:rPr>
+    </w:lvl>
+    <w:lvl w:ilvl="5" w:tentative="1">
+      <w:start w:val="1"/>
+      <w:numFmt w:val="bullet"/>
+      <w:lvlText w:val=""/>
+      <w:lvlJc w:val="left"/>
+      <w:pPr>
+        <w:tabs>
+          <w:tab w:val="num" w:pos="4320"/>
+        </w:tabs>
+        <w:ind w:left="4320" w:hanging="360"/>
+      </w:pPr>
+      <w:rPr>
+        <w:rFonts w:ascii="Wingdings" w:hAnsi="Wingdings" w:hint="default"/>
+        <w:sz w:val="20"/>
+      </w:rPr>
+    </w:lvl>
+    <w:lvl w:ilvl="6" w:tentative="1">
+      <w:start w:val="1"/>
+      <w:numFmt w:val="bullet"/>
+      <w:lvlText w:val=""/>
+      <w:lvlJc w:val="left"/>
+      <w:pPr>
+        <w:tabs>
+          <w:tab w:val="num" w:pos="5040"/>
+        </w:tabs>
+        <w:ind w:left="5040" w:hanging="360"/>
+      </w:pPr>
+      <w:rPr>
+        <w:rFonts w:ascii="Wingdings" w:hAnsi="Wingdings" w:hint="default"/>
+        <w:sz w:val="20"/>
+      </w:rPr>
+    </w:lvl>
+    <w:lvl w:ilvl="7" w:tentative="1">
+      <w:start w:val="1"/>
+      <w:numFmt w:val="bullet"/>
+      <w:lvlText w:val=""/>
+      <w:lvlJc w:val="left"/>
+      <w:pPr>
+        <w:tabs>
+          <w:tab w:val="num" w:pos="5760"/>
+        </w:tabs>
+        <w:ind w:left="5760" w:hanging="360"/>
+      </w:pPr>
+      <w:rPr>
+        <w:rFonts w:ascii="Wingdings" w:hAnsi="Wingdings" w:hint="default"/>
+        <w:sz w:val="20"/>
+      </w:rPr>
+    </w:lvl>
+    <w:lvl w:ilvl="8" w:tentative="1">
+      <w:start w:val="1"/>
+      <w:numFmt w:val="bullet"/>
+      <w:lvlText w:val=""/>
+      <w:lvlJc w:val="left"/>
+      <w:pPr>
+        <w:tabs>
+          <w:tab w:val="num" w:pos="6480"/>
+        </w:tabs>
+        <w:ind w:left="6480" w:hanging="360"/>
+      </w:pPr>
+      <w:rPr>
+        <w:rFonts w:ascii="Wingdings" w:hAnsi="Wingdings" w:hint="default"/>
+        <w:sz w:val="20"/>
+      </w:rPr>
+    </w:lvl>
+  </w:abstractNum>
   <w:num w:numId="1" w16cid:durableId="1308434210">
     <w:abstractNumId w:val="0"/>
+  </w:num>
+  <w:num w:numId="2" w16cid:durableId="1970016495">
+    <w:abstractNumId w:val="1"/>
   </w:num>
 </w:numbering>
 </file>
@@ -1037,6 +1321,7 @@
   <w:style w:type="character" w:default="1" w:styleId="DefaultParagraphFont">
     <w:name w:val="Default Paragraph Font"/>
     <w:uiPriority w:val="1"/>
+    <w:semiHidden/>
     <w:unhideWhenUsed/>
   </w:style>
   <w:style w:type="table" w:default="1" w:styleId="TableNormal">
@@ -1349,6 +1634,22 @@
       <w:smallCaps/>
       <w:color w:val="0F4761" w:themeColor="accent1" w:themeShade="BF"/>
       <w:spacing w:val="5"/>
+    </w:rPr>
+  </w:style>
+  <w:style w:type="paragraph" w:styleId="NormalWeb">
+    <w:name w:val="Normal (Web)"/>
+    <w:basedOn w:val="Normal"/>
+    <w:uiPriority w:val="99"/>
+    <w:semiHidden/>
+    <w:unhideWhenUsed/>
+    <w:rsid w:val="00864CAD"/>
+    <w:pPr>
+      <w:spacing w:before="100" w:beforeAutospacing="1" w:after="100" w:afterAutospacing="1"/>
+    </w:pPr>
+    <w:rPr>
+      <w:rFonts w:ascii="Times New Roman" w:eastAsia="Times New Roman" w:hAnsi="Times New Roman" w:cs="Times New Roman"/>
+      <w:kern w:val="0"/>
+      <w14:ligatures w14:val="none"/>
     </w:rPr>
   </w:style>
 </w:styles>

</xml_diff>

<commit_message>
updated some presentation notes after watching the first presentation
</commit_message>
<xml_diff>
--- a/Presentation Outline.docx
+++ b/Presentation Outline.docx
@@ -4,6 +4,43 @@
   <w:body>
     <w:p>
       <w:pPr>
+        <w:pStyle w:val="ListParagraph"/>
+        <w:numPr>
+          <w:ilvl w:val="0"/>
+          <w:numId w:val="3"/>
+        </w:numPr>
+        <w:rPr>
+          <w:b/>
+          <w:bCs/>
+        </w:rPr>
+      </w:pPr>
+      <w:r>
+        <w:rPr>
+          <w:b/>
+          <w:bCs/>
+        </w:rPr>
+        <w:t xml:space="preserve">Interpret the error rate in terms of number of college applications on average we are off with each prediction </w:t>
+      </w:r>
+      <w:proofErr w:type="gramStart"/>
+      <w:r>
+        <w:rPr>
+          <w:b/>
+          <w:bCs/>
+        </w:rPr>
+        <w:t>method</w:t>
+      </w:r>
+      <w:proofErr w:type="gramEnd"/>
+    </w:p>
+    <w:p>
+      <w:pPr>
+        <w:rPr>
+          <w:b/>
+          <w:bCs/>
+        </w:rPr>
+      </w:pPr>
+    </w:p>
+    <w:p>
+      <w:pPr>
         <w:rPr>
           <w:b/>
           <w:bCs/>
@@ -45,19 +82,131 @@
     </w:p>
     <w:p>
       <w:r>
-        <w:t xml:space="preserve">This dataset was taken from the </w:t>
-      </w:r>
-      <w:proofErr w:type="spellStart"/>
-      <w:r>
-        <w:t>StatLib</w:t>
-      </w:r>
-      <w:proofErr w:type="spellEnd"/>
-      <w:r>
-        <w:t xml:space="preserve"> library which is maintained at Carnegie Mellon University. The dataset was used in the ASA Statistical Graphics Section's 1995 Data Analysis Exposition.</w:t>
+        <w:t xml:space="preserve">This dataset was </w:t>
+      </w:r>
+      <w:r>
+        <w:t>collected in</w:t>
+      </w:r>
+      <w:r>
+        <w:t xml:space="preserve"> 1995 </w:t>
+      </w:r>
+      <w:r>
+        <w:t>from 777 different colleges but only for that one year.</w:t>
+      </w:r>
+    </w:p>
+    <w:p/>
+    <w:p>
+      <w:r>
+        <w:t>List the predictors?</w:t>
+      </w:r>
+    </w:p>
+    <w:p/>
+    <w:p>
+      <w:pPr>
+        <w:rPr>
+          <w:b/>
+          <w:bCs/>
+        </w:rPr>
+      </w:pPr>
+      <w:r>
+        <w:rPr>
+          <w:b/>
+          <w:bCs/>
+        </w:rPr>
+        <w:t>Slide 3:</w:t>
+      </w:r>
+    </w:p>
+    <w:p>
+      <w:r>
+        <w:t>Methods that we used to analyze the data.</w:t>
+      </w:r>
+    </w:p>
+    <w:p>
+      <w:r>
+        <w:t>Linear Model</w:t>
+      </w:r>
+    </w:p>
+    <w:p>
+      <w:r>
+        <w:t>Decision Trees</w:t>
+      </w:r>
+    </w:p>
+    <w:p>
+      <w:r>
+        <w:t>Bagging</w:t>
+      </w:r>
+    </w:p>
+    <w:p>
+      <w:r>
+        <w:t>Random Forest</w:t>
+      </w:r>
+    </w:p>
+    <w:p>
+      <w:r>
+        <w:t>No formulas – but verbally convey what each model does.</w:t>
+      </w:r>
+    </w:p>
+    <w:p/>
+    <w:p>
+      <w:pPr>
+        <w:rPr>
+          <w:b/>
+          <w:bCs/>
+        </w:rPr>
+      </w:pPr>
+      <w:r>
+        <w:rPr>
+          <w:b/>
+          <w:bCs/>
+        </w:rPr>
+        <w:t>Slide 4:</w:t>
+      </w:r>
+    </w:p>
+    <w:p>
+      <w:r>
+        <w:t xml:space="preserve">Linear </w:t>
+      </w:r>
+      <w:r>
+        <w:t>Regression</w:t>
+      </w:r>
+      <w:r>
+        <w:t xml:space="preserve"> Results</w:t>
+      </w:r>
+    </w:p>
+    <w:p>
+      <w:r>
+        <w:t>Significance</w:t>
+      </w:r>
+    </w:p>
+    <w:p>
+      <w:r>
+        <w:t>Explain what top10perc means.</w:t>
+      </w:r>
+    </w:p>
+    <w:p>
+      <w:r>
+        <w:t>State that we r</w:t>
+      </w:r>
+      <w:r>
+        <w:t xml:space="preserve">emoved </w:t>
+      </w:r>
+      <w:r>
+        <w:t xml:space="preserve">statistically insignificant </w:t>
+      </w:r>
+      <w:r>
+        <w:t>predictors</w:t>
       </w:r>
       <w:r>
         <w:t xml:space="preserve"> </w:t>
       </w:r>
+      <w:proofErr w:type="gramStart"/>
+      <w:r>
+        <w:t>in order to</w:t>
+      </w:r>
+      <w:proofErr w:type="gramEnd"/>
+      <w:r>
+        <w:t xml:space="preserve"> improve fit.</w:t>
+      </w:r>
     </w:p>
     <w:p/>
     <w:p>
@@ -72,74 +221,15 @@
           <w:b/>
           <w:bCs/>
         </w:rPr>
-        <w:t>Slide 3:</w:t>
-      </w:r>
-    </w:p>
-    <w:p>
-      <w:r>
-        <w:t>Methods that we used to analyze the data.</w:t>
-      </w:r>
-    </w:p>
-    <w:p>
-      <w:r>
-        <w:t>Linear Model</w:t>
-      </w:r>
-    </w:p>
-    <w:p>
-      <w:r>
-        <w:t>Decision Trees</w:t>
-      </w:r>
-    </w:p>
-    <w:p>
-      <w:r>
-        <w:t>Bagging</w:t>
-      </w:r>
-    </w:p>
-    <w:p>
-      <w:r>
-        <w:t>Random Forest</w:t>
-      </w:r>
-    </w:p>
-    <w:p/>
-    <w:p>
-      <w:pPr>
-        <w:rPr>
-          <w:b/>
-          <w:bCs/>
-        </w:rPr>
-      </w:pPr>
-      <w:r>
-        <w:rPr>
-          <w:b/>
-          <w:bCs/>
-        </w:rPr>
-        <w:t>Slide 4:</w:t>
-      </w:r>
-    </w:p>
-    <w:p>
-      <w:r>
-        <w:t>Linear Model Results</w:t>
-      </w:r>
-    </w:p>
-    <w:p/>
-    <w:p>
-      <w:pPr>
-        <w:rPr>
-          <w:b/>
-          <w:bCs/>
-        </w:rPr>
-      </w:pPr>
-      <w:r>
-        <w:rPr>
-          <w:b/>
-          <w:bCs/>
-        </w:rPr>
         <w:t>Slide 5:</w:t>
       </w:r>
     </w:p>
     <w:p>
       <w:r>
         <w:t>Tree Results (Side by side)?</w:t>
+      </w:r>
+      <w:r>
+        <w:t xml:space="preserve"> -Should we run a larger tree?</w:t>
       </w:r>
     </w:p>
     <w:p/>
@@ -187,6 +277,9 @@
       <w:r>
         <w:t xml:space="preserve"> since they may lead to mediocre predictions on their own. </w:t>
       </w:r>
+      <w:r>
+        <w:t>Why would bagging provide a better result than random forest in this context?</w:t>
+      </w:r>
     </w:p>
     <w:p/>
     <w:p>
@@ -233,6 +326,7 @@
     </w:p>
     <w:p>
       <w:r>
+        <w:lastRenderedPageBreak/>
         <w:t>Boosting</w:t>
       </w:r>
     </w:p>
@@ -241,7 +335,45 @@
         <w:t xml:space="preserve">The number of trees B. Unlike bagging and random forests, boosting can overfit if B is too large, although this overfitting tends to occur slowly if at all. We use cross-validation to select B. </w:t>
       </w:r>
     </w:p>
+    <w:p>
+      <w:r>
+        <w:t xml:space="preserve">Cross Validation graph to select </w:t>
+      </w:r>
+      <w:proofErr w:type="gramStart"/>
+      <w:r>
+        <w:t>B</w:t>
+      </w:r>
+      <w:proofErr w:type="gramEnd"/>
+    </w:p>
     <w:p/>
+    <w:p>
+      <w:pPr>
+        <w:rPr>
+          <w:b/>
+          <w:bCs/>
+        </w:rPr>
+      </w:pPr>
+      <w:r>
+        <w:rPr>
+          <w:b/>
+          <w:bCs/>
+        </w:rPr>
+        <w:t>Slide 9:</w:t>
+      </w:r>
+    </w:p>
+    <w:p>
+      <w:r>
+        <w:t>BART</w:t>
+      </w:r>
+      <w:r>
+        <w:t>?</w:t>
+      </w:r>
+    </w:p>
+    <w:p>
+      <w:r>
+        <w:t>Why was Bart so bad?</w:t>
+      </w:r>
+    </w:p>
     <w:p/>
     <w:p>
       <w:pPr>
@@ -255,36 +387,74 @@
           <w:b/>
           <w:bCs/>
         </w:rPr>
-        <w:t>Slide 9:</w:t>
-      </w:r>
-    </w:p>
-    <w:p>
-      <w:r>
-        <w:lastRenderedPageBreak/>
+        <w:t xml:space="preserve">Slide </w:t>
+      </w:r>
+      <w:r>
+        <w:rPr>
+          <w:b/>
+          <w:bCs/>
+        </w:rPr>
+        <w:t>10</w:t>
+      </w:r>
+      <w:r>
+        <w:rPr>
+          <w:b/>
+          <w:bCs/>
+        </w:rPr>
+        <w:t>:</w:t>
+      </w:r>
+    </w:p>
+    <w:p>
+      <w:r>
         <w:t>Comparison of methods and results</w:t>
       </w:r>
     </w:p>
-    <w:p>
-      <w:pPr>
-        <w:rPr>
-          <w:b/>
-          <w:bCs/>
-        </w:rPr>
-      </w:pPr>
-    </w:p>
-    <w:p>
-      <w:pPr>
-        <w:rPr>
-          <w:b/>
-          <w:bCs/>
-        </w:rPr>
-      </w:pPr>
-      <w:r>
-        <w:rPr>
-          <w:b/>
-          <w:bCs/>
-        </w:rPr>
-        <w:t>Slide 10:</w:t>
+    <w:p/>
+    <w:p>
+      <w:r>
+        <w:t xml:space="preserve">Should we order the methods in terms of best to </w:t>
+      </w:r>
+      <w:proofErr w:type="gramStart"/>
+      <w:r>
+        <w:t>worst</w:t>
+      </w:r>
+      <w:proofErr w:type="gramEnd"/>
+    </w:p>
+    <w:p>
+      <w:pPr>
+        <w:rPr>
+          <w:b/>
+          <w:bCs/>
+        </w:rPr>
+      </w:pPr>
+    </w:p>
+    <w:p>
+      <w:pPr>
+        <w:rPr>
+          <w:b/>
+          <w:bCs/>
+        </w:rPr>
+      </w:pPr>
+      <w:r>
+        <w:rPr>
+          <w:b/>
+          <w:bCs/>
+        </w:rPr>
+        <w:t>Slide 1</w:t>
+      </w:r>
+      <w:r>
+        <w:rPr>
+          <w:b/>
+          <w:bCs/>
+        </w:rPr>
+        <w:t>1</w:t>
+      </w:r>
+      <w:r>
+        <w:rPr>
+          <w:b/>
+          <w:bCs/>
+        </w:rPr>
+        <w:t>:</w:t>
       </w:r>
     </w:p>
     <w:p>
@@ -441,6 +611,26 @@
       </w:r>
     </w:p>
     <w:p/>
+    <w:p>
+      <w:pPr>
+        <w:rPr>
+          <w:b/>
+          <w:bCs/>
+        </w:rPr>
+      </w:pPr>
+      <w:r>
+        <w:rPr>
+          <w:b/>
+          <w:bCs/>
+        </w:rPr>
+        <w:t>Slide 12:</w:t>
+      </w:r>
+    </w:p>
+    <w:p>
+      <w:r>
+        <w:t>Question Slides</w:t>
+      </w:r>
+    </w:p>
     <w:sectPr>
       <w:pgSz w:w="12240" w:h="15840"/>
       <w:pgMar w:top="1440" w:right="1440" w:bottom="1440" w:left="1440" w:header="720" w:footer="720" w:gutter="0"/>
@@ -715,11 +905,126 @@
       </w:rPr>
     </w:lvl>
   </w:abstractNum>
+  <w:abstractNum w:abstractNumId="2" w15:restartNumberingAfterBreak="0">
+    <w:nsid w:val="7ED61966"/>
+    <w:multiLevelType w:val="hybridMultilevel"/>
+    <w:tmpl w:val="2B6A08F6"/>
+    <w:lvl w:ilvl="0" w:tplc="9E34A4BC">
+      <w:numFmt w:val="bullet"/>
+      <w:lvlText w:val=""/>
+      <w:lvlJc w:val="left"/>
+      <w:pPr>
+        <w:ind w:left="720" w:hanging="360"/>
+      </w:pPr>
+      <w:rPr>
+        <w:rFonts w:ascii="Symbol" w:eastAsiaTheme="minorHAnsi" w:hAnsi="Symbol" w:cstheme="minorBidi" w:hint="default"/>
+      </w:rPr>
+    </w:lvl>
+    <w:lvl w:ilvl="1" w:tplc="04090003" w:tentative="1">
+      <w:start w:val="1"/>
+      <w:numFmt w:val="bullet"/>
+      <w:lvlText w:val="o"/>
+      <w:lvlJc w:val="left"/>
+      <w:pPr>
+        <w:ind w:left="1440" w:hanging="360"/>
+      </w:pPr>
+      <w:rPr>
+        <w:rFonts w:ascii="Courier New" w:hAnsi="Courier New" w:cs="Courier New" w:hint="default"/>
+      </w:rPr>
+    </w:lvl>
+    <w:lvl w:ilvl="2" w:tplc="04090005" w:tentative="1">
+      <w:start w:val="1"/>
+      <w:numFmt w:val="bullet"/>
+      <w:lvlText w:val=""/>
+      <w:lvlJc w:val="left"/>
+      <w:pPr>
+        <w:ind w:left="2160" w:hanging="360"/>
+      </w:pPr>
+      <w:rPr>
+        <w:rFonts w:ascii="Wingdings" w:hAnsi="Wingdings" w:hint="default"/>
+      </w:rPr>
+    </w:lvl>
+    <w:lvl w:ilvl="3" w:tplc="04090001" w:tentative="1">
+      <w:start w:val="1"/>
+      <w:numFmt w:val="bullet"/>
+      <w:lvlText w:val=""/>
+      <w:lvlJc w:val="left"/>
+      <w:pPr>
+        <w:ind w:left="2880" w:hanging="360"/>
+      </w:pPr>
+      <w:rPr>
+        <w:rFonts w:ascii="Symbol" w:hAnsi="Symbol" w:hint="default"/>
+      </w:rPr>
+    </w:lvl>
+    <w:lvl w:ilvl="4" w:tplc="04090003" w:tentative="1">
+      <w:start w:val="1"/>
+      <w:numFmt w:val="bullet"/>
+      <w:lvlText w:val="o"/>
+      <w:lvlJc w:val="left"/>
+      <w:pPr>
+        <w:ind w:left="3600" w:hanging="360"/>
+      </w:pPr>
+      <w:rPr>
+        <w:rFonts w:ascii="Courier New" w:hAnsi="Courier New" w:cs="Courier New" w:hint="default"/>
+      </w:rPr>
+    </w:lvl>
+    <w:lvl w:ilvl="5" w:tplc="04090005" w:tentative="1">
+      <w:start w:val="1"/>
+      <w:numFmt w:val="bullet"/>
+      <w:lvlText w:val=""/>
+      <w:lvlJc w:val="left"/>
+      <w:pPr>
+        <w:ind w:left="4320" w:hanging="360"/>
+      </w:pPr>
+      <w:rPr>
+        <w:rFonts w:ascii="Wingdings" w:hAnsi="Wingdings" w:hint="default"/>
+      </w:rPr>
+    </w:lvl>
+    <w:lvl w:ilvl="6" w:tplc="04090001" w:tentative="1">
+      <w:start w:val="1"/>
+      <w:numFmt w:val="bullet"/>
+      <w:lvlText w:val=""/>
+      <w:lvlJc w:val="left"/>
+      <w:pPr>
+        <w:ind w:left="5040" w:hanging="360"/>
+      </w:pPr>
+      <w:rPr>
+        <w:rFonts w:ascii="Symbol" w:hAnsi="Symbol" w:hint="default"/>
+      </w:rPr>
+    </w:lvl>
+    <w:lvl w:ilvl="7" w:tplc="04090003" w:tentative="1">
+      <w:start w:val="1"/>
+      <w:numFmt w:val="bullet"/>
+      <w:lvlText w:val="o"/>
+      <w:lvlJc w:val="left"/>
+      <w:pPr>
+        <w:ind w:left="5760" w:hanging="360"/>
+      </w:pPr>
+      <w:rPr>
+        <w:rFonts w:ascii="Courier New" w:hAnsi="Courier New" w:cs="Courier New" w:hint="default"/>
+      </w:rPr>
+    </w:lvl>
+    <w:lvl w:ilvl="8" w:tplc="04090005" w:tentative="1">
+      <w:start w:val="1"/>
+      <w:numFmt w:val="bullet"/>
+      <w:lvlText w:val=""/>
+      <w:lvlJc w:val="left"/>
+      <w:pPr>
+        <w:ind w:left="6480" w:hanging="360"/>
+      </w:pPr>
+      <w:rPr>
+        <w:rFonts w:ascii="Wingdings" w:hAnsi="Wingdings" w:hint="default"/>
+      </w:rPr>
+    </w:lvl>
+  </w:abstractNum>
   <w:num w:numId="1" w16cid:durableId="1308434210">
     <w:abstractNumId w:val="0"/>
   </w:num>
   <w:num w:numId="2" w16cid:durableId="1970016495">
     <w:abstractNumId w:val="1"/>
+  </w:num>
+  <w:num w:numId="3" w16cid:durableId="906035234">
+    <w:abstractNumId w:val="2"/>
   </w:num>
 </w:numbering>
 </file>

</xml_diff>

<commit_message>
I went through and removed all of the graphs from our code that weren't relevant. I've also added a more detailed document with speaking notes for our presentation
</commit_message>
<xml_diff>
--- a/Presentation Outline.docx
+++ b/Presentation Outline.docx
@@ -118,32 +118,47 @@
     </w:p>
     <w:p>
       <w:r>
-        <w:t>Methods that we used to analyze the data.</w:t>
-      </w:r>
-    </w:p>
-    <w:p>
-      <w:r>
-        <w:t>Linear Model</w:t>
-      </w:r>
-    </w:p>
-    <w:p>
-      <w:r>
-        <w:t>Decision Trees</w:t>
-      </w:r>
-    </w:p>
-    <w:p>
-      <w:r>
-        <w:t>Bagging</w:t>
-      </w:r>
-    </w:p>
-    <w:p>
-      <w:r>
-        <w:t>Random Forest</w:t>
-      </w:r>
-    </w:p>
-    <w:p>
-      <w:r>
-        <w:t>No formulas – but verbally convey what each model does.</w:t>
+        <w:t>Linear Regression Results</w:t>
+      </w:r>
+    </w:p>
+    <w:p>
+      <w:r>
+        <w:t>Significance</w:t>
+      </w:r>
+    </w:p>
+    <w:p>
+      <w:r>
+        <w:t>Explain what top10perc means.</w:t>
+      </w:r>
+    </w:p>
+    <w:p>
+      <w:r>
+        <w:t>State that we r</w:t>
+      </w:r>
+      <w:r>
+        <w:t xml:space="preserve">emoved </w:t>
+      </w:r>
+      <w:r>
+        <w:t xml:space="preserve">statistically insignificant </w:t>
+      </w:r>
+      <w:r>
+        <w:t>predictors</w:t>
+      </w:r>
+      <w:r>
+        <w:t xml:space="preserve"> </w:t>
+      </w:r>
+      <w:proofErr w:type="gramStart"/>
+      <w:r>
+        <w:t>in order to</w:t>
+      </w:r>
+      <w:proofErr w:type="gramEnd"/>
+      <w:r>
+        <w:t xml:space="preserve"> improve fit.</w:t>
+      </w:r>
+    </w:p>
+    <w:p>
+      <w:r>
+        <w:t>LOOCV test error rate per the project requirements</w:t>
       </w:r>
     </w:p>
     <w:p/>
@@ -159,54 +174,51 @@
           <w:b/>
           <w:bCs/>
         </w:rPr>
-        <w:t>Slide 4:</w:t>
-      </w:r>
-    </w:p>
-    <w:p>
-      <w:r>
-        <w:t xml:space="preserve">Linear </w:t>
-      </w:r>
-      <w:r>
-        <w:t>Regression</w:t>
-      </w:r>
-      <w:r>
-        <w:t xml:space="preserve"> Results</w:t>
-      </w:r>
-    </w:p>
-    <w:p>
-      <w:r>
-        <w:t>Significance</w:t>
-      </w:r>
-    </w:p>
-    <w:p>
-      <w:r>
-        <w:t>Explain what top10perc means.</w:t>
-      </w:r>
-    </w:p>
-    <w:p>
-      <w:r>
-        <w:t>State that we r</w:t>
-      </w:r>
-      <w:r>
-        <w:t xml:space="preserve">emoved </w:t>
-      </w:r>
-      <w:r>
-        <w:t xml:space="preserve">statistically insignificant </w:t>
-      </w:r>
-      <w:r>
-        <w:t>predictors</w:t>
+        <w:t xml:space="preserve">Slide </w:t>
+      </w:r>
+      <w:r>
+        <w:rPr>
+          <w:b/>
+          <w:bCs/>
+        </w:rPr>
+        <w:t>4</w:t>
+      </w:r>
+      <w:r>
+        <w:rPr>
+          <w:b/>
+          <w:bCs/>
+        </w:rPr>
+        <w:t>:</w:t>
+      </w:r>
+    </w:p>
+    <w:p>
+      <w:r>
+        <w:t>Tree Results (Side by side)?</w:t>
+      </w:r>
+      <w:r>
+        <w:t xml:space="preserve"> -Should we run a larger tree</w:t>
       </w:r>
       <w:r>
         <w:t xml:space="preserve"> </w:t>
       </w:r>
       <w:proofErr w:type="gramStart"/>
       <w:r>
-        <w:t>in order to</w:t>
+        <w:t>( let’s</w:t>
       </w:r>
       <w:proofErr w:type="gramEnd"/>
       <w:r>
-        <w:t xml:space="preserve"> improve fit.</w:t>
-      </w:r>
+        <w:t xml:space="preserve"> do the larger tree in the report, he doesn’t want us benefitting from seeing the presentation)</w:t>
+      </w:r>
+    </w:p>
+    <w:p>
+      <w:r>
+        <w:t xml:space="preserve">Key Predictors: Accept and </w:t>
+      </w:r>
+      <w:proofErr w:type="gramStart"/>
+      <w:r>
+        <w:t>top10perc</w:t>
+      </w:r>
+      <w:proofErr w:type="gramEnd"/>
     </w:p>
     <w:p/>
     <w:p>
@@ -221,31 +233,21 @@
           <w:b/>
           <w:bCs/>
         </w:rPr>
-        <w:t>Slide 5:</w:t>
-      </w:r>
-    </w:p>
-    <w:p>
-      <w:r>
-        <w:t>Tree Results (Side by side)?</w:t>
-      </w:r>
-      <w:r>
-        <w:t xml:space="preserve"> -Should we run a larger tree?</w:t>
-      </w:r>
-    </w:p>
-    <w:p/>
-    <w:p>
-      <w:pPr>
-        <w:rPr>
-          <w:b/>
-          <w:bCs/>
-        </w:rPr>
-      </w:pPr>
-      <w:r>
-        <w:rPr>
-          <w:b/>
-          <w:bCs/>
-        </w:rPr>
-        <w:t>Slide 6:</w:t>
+        <w:t xml:space="preserve">Slide </w:t>
+      </w:r>
+      <w:r>
+        <w:rPr>
+          <w:b/>
+          <w:bCs/>
+        </w:rPr>
+        <w:t>5</w:t>
+      </w:r>
+      <w:r>
+        <w:rPr>
+          <w:b/>
+          <w:bCs/>
+        </w:rPr>
+        <w:t>:</w:t>
       </w:r>
     </w:p>
     <w:p>
@@ -294,7 +296,21 @@
           <w:b/>
           <w:bCs/>
         </w:rPr>
-        <w:t>Slide 7:</w:t>
+        <w:t xml:space="preserve">Slide </w:t>
+      </w:r>
+      <w:r>
+        <w:rPr>
+          <w:b/>
+          <w:bCs/>
+        </w:rPr>
+        <w:t>6</w:t>
+      </w:r>
+      <w:r>
+        <w:rPr>
+          <w:b/>
+          <w:bCs/>
+        </w:rPr>
+        <w:t>:</w:t>
       </w:r>
     </w:p>
     <w:p>
@@ -321,12 +337,25 @@
           <w:b/>
           <w:bCs/>
         </w:rPr>
-        <w:t>Slide 8:</w:t>
-      </w:r>
-    </w:p>
-    <w:p>
-      <w:r>
-        <w:lastRenderedPageBreak/>
+        <w:t xml:space="preserve">Slide </w:t>
+      </w:r>
+      <w:r>
+        <w:rPr>
+          <w:b/>
+          <w:bCs/>
+        </w:rPr>
+        <w:t>7</w:t>
+      </w:r>
+      <w:r>
+        <w:rPr>
+          <w:b/>
+          <w:bCs/>
+        </w:rPr>
+        <w:t>:</w:t>
+      </w:r>
+    </w:p>
+    <w:p>
+      <w:r>
         <w:t>Boosting</w:t>
       </w:r>
     </w:p>
@@ -353,29 +382,61 @@
           <w:bCs/>
         </w:rPr>
       </w:pPr>
-      <w:r>
-        <w:rPr>
-          <w:b/>
-          <w:bCs/>
-        </w:rPr>
-        <w:t>Slide 9:</w:t>
-      </w:r>
-    </w:p>
-    <w:p>
-      <w:r>
-        <w:t>BART</w:t>
-      </w:r>
-      <w:r>
-        <w:t>?</w:t>
-      </w:r>
-    </w:p>
-    <w:p>
-      <w:r>
-        <w:t>Why was Bart so bad?</w:t>
+    </w:p>
+    <w:p>
+      <w:pPr>
+        <w:rPr>
+          <w:b/>
+          <w:bCs/>
+        </w:rPr>
+      </w:pPr>
+      <w:r>
+        <w:rPr>
+          <w:b/>
+          <w:bCs/>
+        </w:rPr>
+        <w:t xml:space="preserve">Slide </w:t>
+      </w:r>
+      <w:r>
+        <w:rPr>
+          <w:b/>
+          <w:bCs/>
+        </w:rPr>
+        <w:t>9</w:t>
+      </w:r>
+      <w:r>
+        <w:rPr>
+          <w:b/>
+          <w:bCs/>
+        </w:rPr>
+        <w:t>:</w:t>
+      </w:r>
+    </w:p>
+    <w:p>
+      <w:r>
+        <w:t>Comparison of methods and results</w:t>
       </w:r>
     </w:p>
     <w:p/>
     <w:p>
+      <w:r>
+        <w:t xml:space="preserve">Should we order the methods in terms of best to </w:t>
+      </w:r>
+      <w:proofErr w:type="gramStart"/>
+      <w:r>
+        <w:t>worst</w:t>
+      </w:r>
+      <w:proofErr w:type="gramEnd"/>
+    </w:p>
+    <w:p>
+      <w:pPr>
+        <w:rPr>
+          <w:b/>
+          <w:bCs/>
+        </w:rPr>
+      </w:pPr>
+    </w:p>
+    <w:p>
       <w:pPr>
         <w:rPr>
           <w:b/>
@@ -395,59 +456,6 @@
           <w:bCs/>
         </w:rPr>
         <w:t>10</w:t>
-      </w:r>
-      <w:r>
-        <w:rPr>
-          <w:b/>
-          <w:bCs/>
-        </w:rPr>
-        <w:t>:</w:t>
-      </w:r>
-    </w:p>
-    <w:p>
-      <w:r>
-        <w:t>Comparison of methods and results</w:t>
-      </w:r>
-    </w:p>
-    <w:p/>
-    <w:p>
-      <w:r>
-        <w:t xml:space="preserve">Should we order the methods in terms of best to </w:t>
-      </w:r>
-      <w:proofErr w:type="gramStart"/>
-      <w:r>
-        <w:t>worst</w:t>
-      </w:r>
-      <w:proofErr w:type="gramEnd"/>
-    </w:p>
-    <w:p>
-      <w:pPr>
-        <w:rPr>
-          <w:b/>
-          <w:bCs/>
-        </w:rPr>
-      </w:pPr>
-    </w:p>
-    <w:p>
-      <w:pPr>
-        <w:rPr>
-          <w:b/>
-          <w:bCs/>
-        </w:rPr>
-      </w:pPr>
-      <w:r>
-        <w:rPr>
-          <w:b/>
-          <w:bCs/>
-        </w:rPr>
-        <w:t>Slide 1</w:t>
-      </w:r>
-      <w:r>
-        <w:rPr>
-          <w:b/>
-          <w:bCs/>
-        </w:rPr>
-        <w:t>1</w:t>
       </w:r>
       <w:r>
         <w:rPr>
@@ -623,14 +631,41 @@
           <w:b/>
           <w:bCs/>
         </w:rPr>
-        <w:t>Slide 12:</w:t>
-      </w:r>
-    </w:p>
-    <w:p>
-      <w:r>
-        <w:t>Question Slides</w:t>
-      </w:r>
-    </w:p>
+        <w:t>Slide 1</w:t>
+      </w:r>
+      <w:r>
+        <w:rPr>
+          <w:b/>
+          <w:bCs/>
+        </w:rPr>
+        <w:t>1</w:t>
+      </w:r>
+      <w:r>
+        <w:rPr>
+          <w:b/>
+          <w:bCs/>
+        </w:rPr>
+        <w:t>:</w:t>
+      </w:r>
+    </w:p>
+    <w:p>
+      <w:r>
+        <w:t xml:space="preserve">Add a </w:t>
+      </w:r>
+      <w:r>
+        <w:t>Question Slide</w:t>
+      </w:r>
+    </w:p>
+    <w:p>
+      <w:pPr>
+        <w:rPr>
+          <w:rFonts w:ascii="Times New Roman" w:eastAsia="Times New Roman" w:hAnsi="Times New Roman" w:cs="Times New Roman"/>
+          <w:kern w:val="0"/>
+          <w14:ligatures w14:val="none"/>
+        </w:rPr>
+      </w:pPr>
+    </w:p>
+    <w:p/>
     <w:sectPr>
       <w:pgSz w:w="12240" w:h="15840"/>
       <w:pgMar w:top="1440" w:right="1440" w:bottom="1440" w:left="1440" w:header="720" w:footer="720" w:gutter="0"/>

</xml_diff>